<commit_message>
Update documentation (Close #50)
</commit_message>
<xml_diff>
--- a/Documents/AG Universe Documentation (1).docx
+++ b/Documents/AG Universe Documentation (1).docx
@@ -16,13 +16,13 @@
           <w:noProof/>
         </w:rPr>
         <w:drawing>
-          <wp:anchor distT="0" distB="0" distL="114300" distR="114300" simplePos="0" relativeHeight="251810816" behindDoc="1" locked="0" layoutInCell="1" allowOverlap="1" wp14:anchorId="1C6E941F" wp14:editId="702B901A">
+          <wp:anchor distT="0" distB="0" distL="114300" distR="114300" simplePos="0" relativeHeight="251810816" behindDoc="1" locked="0" layoutInCell="1" allowOverlap="1" wp14:anchorId="1C6E941F" wp14:editId="3D81B3BC">
             <wp:simplePos x="0" y="0"/>
             <wp:positionH relativeFrom="margin">
-              <wp:posOffset>105200</wp:posOffset>
+              <wp:posOffset>105355</wp:posOffset>
             </wp:positionH>
             <wp:positionV relativeFrom="paragraph">
-              <wp:posOffset>-580</wp:posOffset>
+              <wp:posOffset>265</wp:posOffset>
             </wp:positionV>
             <wp:extent cx="6555740" cy="6555740"/>
             <wp:effectExtent l="0" t="0" r="0" b="0"/>
@@ -3208,16 +3208,15 @@
       </w:pPr>
       <w:r>
         <w:rPr>
-          <w:noProof/>
           <w:sz w:val="56"/>
           <w:szCs w:val="56"/>
           <w:lang w:val="en-US"/>
         </w:rPr>
         <w:drawing>
-          <wp:inline distT="0" distB="0" distL="0" distR="0" wp14:anchorId="1593B403" wp14:editId="407333C8">
-            <wp:extent cx="5760720" cy="4352290"/>
+          <wp:inline distT="0" distB="0" distL="0" distR="0" wp14:anchorId="025626B4" wp14:editId="78AD6512">
+            <wp:extent cx="5760720" cy="4431030"/>
             <wp:effectExtent l="0" t="0" r="0" b="0"/>
-            <wp:docPr id="896994037" name="Picture 2" descr="A diagram of a website&#10;&#10;AI-generated content may be incorrect."/>
+            <wp:docPr id="1880061513" name="Picture 3" descr="A diagram of a company&#10;&#10;AI-generated content may be incorrect."/>
             <wp:cNvGraphicFramePr>
               <a:graphicFrameLocks xmlns:a="http://schemas.openxmlformats.org/drawingml/2006/main" noChangeAspect="1"/>
             </wp:cNvGraphicFramePr>
@@ -3225,29 +3224,36 @@
               <a:graphicData uri="http://schemas.openxmlformats.org/drawingml/2006/picture">
                 <pic:pic xmlns:pic="http://schemas.openxmlformats.org/drawingml/2006/picture">
                   <pic:nvPicPr>
-                    <pic:cNvPr id="896994037" name="Picture 2" descr="A diagram of a website&#10;&#10;AI-generated content may be incorrect."/>
-                    <pic:cNvPicPr/>
+                    <pic:cNvPr id="1880061513" name="Picture 3" descr="A diagram of a company&#10;&#10;AI-generated content may be incorrect."/>
+                    <pic:cNvPicPr>
+                      <a:picLocks noChangeAspect="1" noChangeArrowheads="1"/>
+                    </pic:cNvPicPr>
                   </pic:nvPicPr>
                   <pic:blipFill>
-                    <a:blip r:embed="rId11">
+                    <a:blip r:embed="rId11" cstate="print">
                       <a:extLst>
                         <a:ext uri="{28A0092B-C50C-407E-A947-70E740481C1C}">
                           <a14:useLocalDpi xmlns:a14="http://schemas.microsoft.com/office/drawing/2010/main" val="0"/>
                         </a:ext>
                       </a:extLst>
                     </a:blip>
+                    <a:srcRect/>
                     <a:stretch>
                       <a:fillRect/>
                     </a:stretch>
                   </pic:blipFill>
-                  <pic:spPr>
+                  <pic:spPr bwMode="auto">
                     <a:xfrm>
                       <a:off x="0" y="0"/>
-                      <a:ext cx="5760720" cy="4352290"/>
+                      <a:ext cx="5760720" cy="4431030"/>
                     </a:xfrm>
                     <a:prstGeom prst="rect">
                       <a:avLst/>
                     </a:prstGeom>
+                    <a:noFill/>
+                    <a:ln>
+                      <a:noFill/>
+                    </a:ln>
                   </pic:spPr>
                 </pic:pic>
               </a:graphicData>
@@ -3255,6 +3261,15 @@
           </wp:inline>
         </w:drawing>
       </w:r>
+    </w:p>
+    <w:p>
+      <w:pPr>
+        <w:rPr>
+          <w:sz w:val="56"/>
+          <w:szCs w:val="56"/>
+          <w:lang w:val="en-US"/>
+        </w:rPr>
+      </w:pPr>
     </w:p>
     <w:sectPr>
       <w:footerReference w:type="default" r:id="rId12"/>
@@ -4133,7 +4148,6 @@
   <w:style w:type="character" w:default="1" w:styleId="DefaultParagraphFont">
     <w:name w:val="Default Paragraph Font"/>
     <w:uiPriority w:val="1"/>
-    <w:semiHidden/>
     <w:unhideWhenUsed/>
   </w:style>
   <w:style w:type="table" w:default="1" w:styleId="TableNormal">

</xml_diff>